<commit_message>
minor change to .gitignore
</commit_message>
<xml_diff>
--- a/fidelioDiagnostic_scripts.docx
+++ b/fidelioDiagnostic_scripts.docx
@@ -34,7 +34,81 @@
         <w:spacing w:after="0" w:line="240" w:lineRule="auto"/>
       </w:pPr>
       <w:r>
-        <w:t>empty</w:t>
+        <w:t>paths:</w:t>
+      </w:r>
+    </w:p>
+    <w:p>
+      <w:pPr>
+        <w:spacing w:after="0" w:line="240" w:lineRule="auto"/>
+      </w:pPr>
+      <w:r>
+        <w:t xml:space="preserve">  gdx_dir: "data-raw/gdx"</w:t>
+      </w:r>
+    </w:p>
+    <w:p>
+      <w:pPr>
+        <w:spacing w:after="0" w:line="240" w:lineRule="auto"/>
+      </w:pPr>
+      <w:r>
+        <w:t xml:space="preserve">  outputs: "outputs"</w:t>
+      </w:r>
+    </w:p>
+    <w:p>
+      <w:pPr>
+        <w:spacing w:after="0" w:line="240" w:lineRule="auto"/>
+      </w:pPr>
+      <w:r>
+        <w:t xml:space="preserve">  cache: "cache"</w:t>
+      </w:r>
+    </w:p>
+    <w:p>
+      <w:pPr>
+        <w:spacing w:after="0" w:line="240" w:lineRule="auto"/>
+      </w:pPr>
+    </w:p>
+    <w:p>
+      <w:pPr>
+        <w:spacing w:after="0" w:line="240" w:lineRule="auto"/>
+      </w:pPr>
+      <w:r>
+        <w:t>scenarios: ["baseline","ff55"]</w:t>
+      </w:r>
+    </w:p>
+    <w:p>
+      <w:pPr>
+        <w:spacing w:after="0" w:line="240" w:lineRule="auto"/>
+      </w:pPr>
+    </w:p>
+    <w:p>
+      <w:pPr>
+        <w:spacing w:after="0" w:line="240" w:lineRule="auto"/>
+      </w:pPr>
+      <w:r>
+        <w:t>save:</w:t>
+      </w:r>
+    </w:p>
+    <w:p>
+      <w:pPr>
+        <w:spacing w:after="0" w:line="240" w:lineRule="auto"/>
+      </w:pPr>
+      <w:r>
+        <w:t xml:space="preserve">  bundles:</w:t>
+      </w:r>
+    </w:p>
+    <w:p>
+      <w:pPr>
+        <w:spacing w:after="0" w:line="240" w:lineRule="auto"/>
+      </w:pPr>
+      <w:r>
+        <w:t xml:space="preserve">    results_app: true</w:t>
+      </w:r>
+    </w:p>
+    <w:p>
+      <w:pPr>
+        <w:spacing w:after="0" w:line="240" w:lineRule="auto"/>
+      </w:pPr>
+      <w:r>
+        <w:t xml:space="preserve">    </w:t>
       </w:r>
     </w:p>
     <w:p>
@@ -395,6 +469,7 @@
         <w:spacing w:after="0" w:line="240" w:lineRule="auto"/>
       </w:pPr>
       <w:r>
+        <w:lastRenderedPageBreak/>
         <w:t xml:space="preserve">                "ir_t","P_HH_CPI_t","I_PP_t","K_t","L_t","GHG_t","KLratio_t","P_Q_t",</w:t>
       </w:r>
     </w:p>
@@ -581,6 +656,110 @@
           <w:lang w:val="fr-FR"/>
         </w:rPr>
         <w:t xml:space="preserve">  #   GDPr_t: ["n","t"]</w:t>
+      </w:r>
+    </w:p>
+    <w:p>
+      <w:pPr>
+        <w:spacing w:after="0" w:line="240" w:lineRule="auto"/>
+        <w:rPr>
+          <w:lang w:val="fr-FR"/>
+        </w:rPr>
+      </w:pPr>
+    </w:p>
+    <w:p>
+      <w:pPr>
+        <w:spacing w:after="0" w:line="240" w:lineRule="auto"/>
+        <w:rPr>
+          <w:lang w:val="fr-FR"/>
+        </w:rPr>
+      </w:pPr>
+    </w:p>
+    <w:p>
+      <w:pPr>
+        <w:spacing w:after="0" w:line="240" w:lineRule="auto"/>
+      </w:pPr>
+      <w:r>
+        <w:t>export_csv:</w:t>
+      </w:r>
+    </w:p>
+    <w:p>
+      <w:pPr>
+        <w:spacing w:after="0" w:line="240" w:lineRule="auto"/>
+      </w:pPr>
+      <w:r>
+        <w:t xml:space="preserve">  enabled: true</w:t>
+      </w:r>
+    </w:p>
+    <w:p>
+      <w:pPr>
+        <w:spacing w:after="0" w:line="240" w:lineRule="auto"/>
+      </w:pPr>
+      <w:r>
+        <w:t xml:space="preserve">  bundle: "results_app"</w:t>
+      </w:r>
+    </w:p>
+    <w:p>
+      <w:pPr>
+        <w:spacing w:after="0" w:line="240" w:lineRule="auto"/>
+      </w:pPr>
+      <w:r>
+        <w:t xml:space="preserve">  out_basename: "results_bundle_template"  # becomes outputs/derived/&lt;name&gt;.csv</w:t>
+      </w:r>
+    </w:p>
+    <w:p>
+      <w:pPr>
+        <w:spacing w:after="0" w:line="240" w:lineRule="auto"/>
+      </w:pPr>
+      <w:r>
+        <w:t xml:space="preserve">  model_name: "FIDELIO"</w:t>
+      </w:r>
+    </w:p>
+    <w:p>
+      <w:pPr>
+        <w:spacing w:after="0" w:line="240" w:lineRule="auto"/>
+      </w:pPr>
+      <w:r>
+        <w:t xml:space="preserve">  pct_as_percent: true</w:t>
+      </w:r>
+    </w:p>
+    <w:p>
+      <w:pPr>
+        <w:spacing w:after="0" w:line="240" w:lineRule="auto"/>
+      </w:pPr>
+      <w:r>
+        <w:t xml:space="preserve">  include_dim_names: true</w:t>
+      </w:r>
+    </w:p>
+    <w:p>
+      <w:pPr>
+        <w:spacing w:after="0" w:line="240" w:lineRule="auto"/>
+      </w:pPr>
+      <w:r>
+        <w:t xml:space="preserve">  unit_overrides:</w:t>
+      </w:r>
+    </w:p>
+    <w:p>
+      <w:pPr>
+        <w:spacing w:after="0" w:line="240" w:lineRule="auto"/>
+      </w:pPr>
+      <w:r>
+        <w:t xml:space="preserve">    GDPr_t: "real (base=2014)"</w:t>
+      </w:r>
+    </w:p>
+    <w:p>
+      <w:pPr>
+        <w:spacing w:after="0" w:line="240" w:lineRule="auto"/>
+      </w:pPr>
+      <w:r>
+        <w:t xml:space="preserve">    TB_GDP_t: "ratio"</w:t>
+      </w:r>
+    </w:p>
+    <w:p>
+      <w:pPr>
+        <w:spacing w:after="0" w:line="240" w:lineRule="auto"/>
+      </w:pPr>
+      <w:r>
+        <w:t xml:space="preserve">    I_PP_SECT6_t: "PP units"</w:t>
       </w:r>
     </w:p>
     <w:p>
@@ -16935,6 +17114,7 @@
         <w:spacing w:before="0" w:after="0" w:line="240" w:lineRule="auto"/>
       </w:pPr>
       <w:r>
+        <w:lastRenderedPageBreak/>
         <w:t>Launch_app</w:t>
       </w:r>
       <w:r>
@@ -18530,14 +18710,8 @@
     <w:p>
       <w:pPr>
         <w:spacing w:after="0" w:line="240" w:lineRule="auto"/>
-        <w:rPr>
-          <w:lang w:val="it-IT"/>
-        </w:rPr>
-      </w:pPr>
-      <w:r>
-        <w:rPr>
-          <w:lang w:val="it-IT"/>
-        </w:rPr>
+      </w:pPr>
+      <w:r>
         <w:t>}</w:t>
       </w:r>
     </w:p>
@@ -18545,274 +18719,646 @@
       <w:pPr>
         <w:pStyle w:val="Heading3"/>
         <w:spacing w:before="0" w:after="0" w:line="240" w:lineRule="auto"/>
+      </w:pPr>
+      <w:r>
+        <w:t>R2csv</w:t>
+      </w:r>
+      <w:r>
+        <w:t>.R</w:t>
+      </w:r>
+    </w:p>
+    <w:p>
+      <w:pPr>
+        <w:spacing w:after="0" w:line="240" w:lineRule="auto"/>
+      </w:pPr>
+      <w:r>
+        <w:t># ==============================================================================</w:t>
+      </w:r>
+    </w:p>
+    <w:p>
+      <w:pPr>
+        <w:spacing w:after="0" w:line="240" w:lineRule="auto"/>
+      </w:pPr>
+      <w:r>
+        <w:t># ====                               R2csv.R                               =====</w:t>
+      </w:r>
+    </w:p>
+    <w:p>
+      <w:pPr>
+        <w:spacing w:after="0" w:line="240" w:lineRule="auto"/>
+      </w:pPr>
+      <w:r>
+        <w:t># ==============================================================================</w:t>
+      </w:r>
+    </w:p>
+    <w:p>
+      <w:pPr>
+        <w:spacing w:after="0" w:line="240" w:lineRule="auto"/>
+      </w:pPr>
+      <w:r>
+        <w:t># Convert the 'results_app' bundle into a long CSV with a PyPSA-like</w:t>
+      </w:r>
+    </w:p>
+    <w:p>
+      <w:pPr>
+        <w:spacing w:after="0" w:line="240" w:lineRule="auto"/>
+      </w:pPr>
+      <w:r>
+        <w:t># variable column and an extra pct_change column.</w:t>
+      </w:r>
+    </w:p>
+    <w:p>
+      <w:pPr>
+        <w:spacing w:after="0" w:line="240" w:lineRule="auto"/>
+      </w:pPr>
+    </w:p>
+    <w:p>
+      <w:pPr>
+        <w:spacing w:after="0" w:line="240" w:lineRule="auto"/>
+      </w:pPr>
+      <w:r>
+        <w:t>#' Export bundled results to a template CSV (PyPSA-like)</w:t>
+      </w:r>
+    </w:p>
+    <w:p>
+      <w:pPr>
+        <w:spacing w:after="0" w:line="240" w:lineRule="auto"/>
+      </w:pPr>
+      <w:r>
+        <w:t>#'</w:t>
+      </w:r>
+    </w:p>
+    <w:p>
+      <w:pPr>
+        <w:spacing w:after="0" w:line="240" w:lineRule="auto"/>
+      </w:pPr>
+      <w:r>
+        <w:t>#' @param cfg list from load_config() or a path to config YAML. If omitted,</w:t>
+      </w:r>
+    </w:p>
+    <w:p>
+      <w:pPr>
+        <w:spacing w:after="0" w:line="240" w:lineRule="auto"/>
+      </w:pPr>
+      <w:r>
+        <w:t>#'   the function will call load_config() for you (robust to empty default.yml).</w:t>
+      </w:r>
+    </w:p>
+    <w:p>
+      <w:pPr>
+        <w:spacing w:after="0" w:line="240" w:lineRule="auto"/>
+      </w:pPr>
+      <w:r>
+        <w:t>#' @param bundle_name name of the saved bundle to read (default "results_app").</w:t>
+      </w:r>
+    </w:p>
+    <w:p>
+      <w:pPr>
+        <w:spacing w:after="0" w:line="240" w:lineRule="auto"/>
+      </w:pPr>
+      <w:r>
+        <w:t>#' @param out_basename file stem for the CSV (default "results_bundle_template").</w:t>
+      </w:r>
+    </w:p>
+    <w:p>
+      <w:pPr>
+        <w:spacing w:after="0" w:line="240" w:lineRule="auto"/>
+      </w:pPr>
+      <w:r>
+        <w:t>#' @param model_name value for the `model` column (default "FIDELIO").</w:t>
+      </w:r>
+    </w:p>
+    <w:p>
+      <w:pPr>
+        <w:spacing w:after="0" w:line="240" w:lineRule="auto"/>
+      </w:pPr>
+      <w:r>
+        <w:t>#' @param pct_as_percent if TRUE, multiplies pct by 100.</w:t>
+      </w:r>
+    </w:p>
+    <w:p>
+      <w:pPr>
+        <w:spacing w:after="0" w:line="240" w:lineRule="auto"/>
+      </w:pPr>
+      <w:r>
+        <w:t>#' @param include_dim_names if TRUE, encode dims as `i=C24|n1=USA`; if FALSE, just `C24|USA`.</w:t>
+      </w:r>
+    </w:p>
+    <w:p>
+      <w:pPr>
+        <w:spacing w:after="0" w:line="240" w:lineRule="auto"/>
+      </w:pPr>
+      <w:r>
+        <w:t>#' @param default_unit default unit string for all symbols except special cases.</w:t>
+      </w:r>
+    </w:p>
+    <w:p>
+      <w:pPr>
+        <w:spacing w:after="0" w:line="240" w:lineRule="auto"/>
+      </w:pPr>
+      <w:r>
+        <w:t>#' @param unit_overrides named list mapping symbol -&gt; unit string (wins over defaults).</w:t>
+      </w:r>
+    </w:p>
+    <w:p>
+      <w:pPr>
+        <w:spacing w:after="0" w:line="240" w:lineRule="auto"/>
+      </w:pPr>
+      <w:r>
+        <w:t>#' @param csv_sep field separator passed to fwrite (use ";" for EU Excel).</w:t>
+      </w:r>
+    </w:p>
+    <w:p>
+      <w:pPr>
+        <w:spacing w:after="0" w:line="240" w:lineRule="auto"/>
+      </w:pPr>
+      <w:r>
+        <w:t>#' @export</w:t>
+      </w:r>
+    </w:p>
+    <w:p>
+      <w:pPr>
+        <w:spacing w:after="0" w:line="240" w:lineRule="auto"/>
+      </w:pPr>
+      <w:r>
+        <w:t>export_results_csv &lt;- function(cfg = NULL,</w:t>
+      </w:r>
+    </w:p>
+    <w:p>
+      <w:pPr>
+        <w:spacing w:after="0" w:line="240" w:lineRule="auto"/>
+      </w:pPr>
+      <w:r>
+        <w:t xml:space="preserve">                               bundle_name        = "results_app",</w:t>
+      </w:r>
+    </w:p>
+    <w:p>
+      <w:pPr>
+        <w:spacing w:after="0" w:line="240" w:lineRule="auto"/>
+      </w:pPr>
+      <w:r>
+        <w:t xml:space="preserve">                               out_basename       = "results_bundle_template",</w:t>
+      </w:r>
+    </w:p>
+    <w:p>
+      <w:pPr>
+        <w:spacing w:after="0" w:line="240" w:lineRule="auto"/>
+      </w:pPr>
+      <w:r>
+        <w:t xml:space="preserve">                               model_name         = "FIDELIO",</w:t>
+      </w:r>
+    </w:p>
+    <w:p>
+      <w:pPr>
+        <w:spacing w:after="0" w:line="240" w:lineRule="auto"/>
+      </w:pPr>
+      <w:r>
+        <w:t xml:space="preserve">                               pct_as_percent     = TRUE,</w:t>
+      </w:r>
+    </w:p>
+    <w:p>
+      <w:pPr>
+        <w:spacing w:after="0" w:line="240" w:lineRule="auto"/>
+      </w:pPr>
+      <w:r>
+        <w:t xml:space="preserve">                               include_dim_names  = TRUE,</w:t>
+      </w:r>
+    </w:p>
+    <w:p>
+      <w:pPr>
+        <w:spacing w:after="0" w:line="240" w:lineRule="auto"/>
+      </w:pPr>
+      <w:r>
+        <w:t xml:space="preserve">                               default_unit       = "million EUR",</w:t>
+      </w:r>
+    </w:p>
+    <w:p>
+      <w:pPr>
+        <w:spacing w:after="0" w:line="240" w:lineRule="auto"/>
+      </w:pPr>
+      <w:r>
+        <w:t xml:space="preserve">                               unit_overrides     = list(),</w:t>
+      </w:r>
+    </w:p>
+    <w:p>
+      <w:pPr>
+        <w:spacing w:after="0" w:line="240" w:lineRule="auto"/>
+      </w:pPr>
+      <w:r>
+        <w:t xml:space="preserve">                               csv_sep            = ",") {</w:t>
+      </w:r>
+    </w:p>
+    <w:p>
+      <w:pPr>
+        <w:spacing w:after="0" w:line="240" w:lineRule="auto"/>
+      </w:pPr>
+      <w:r>
+        <w:t xml:space="preserve">  # ---- helpers from the package namespace ----</w:t>
+      </w:r>
+    </w:p>
+    <w:p>
+      <w:pPr>
+        <w:spacing w:after="0" w:line="240" w:lineRule="auto"/>
+      </w:pPr>
+      <w:r>
+        <w:t xml:space="preserve">  outputs_dir_from_config &lt;- fidelioDiagnostics:::outputs_dir_from_config</w:t>
+      </w:r>
+    </w:p>
+    <w:p>
+      <w:pPr>
+        <w:spacing w:after="0" w:line="240" w:lineRule="auto"/>
+      </w:pPr>
+      <w:r>
+        <w:t xml:space="preserve">  load_config             &lt;- fidelioDiagnostics:::load_config</w:t>
+      </w:r>
+    </w:p>
+    <w:p>
+      <w:pPr>
+        <w:spacing w:after="0" w:line="240" w:lineRule="auto"/>
+      </w:pPr>
+      <w:r>
+        <w:t xml:space="preserve">  </w:t>
+      </w:r>
+    </w:p>
+    <w:p>
+      <w:pPr>
+        <w:spacing w:after="0" w:line="240" w:lineRule="auto"/>
+      </w:pPr>
+      <w:r>
+        <w:t xml:space="preserve">  `%||%` &lt;- function(x, y) if (is.null(x)) y else x</w:t>
+      </w:r>
+    </w:p>
+    <w:p>
+      <w:pPr>
+        <w:spacing w:after="0" w:line="240" w:lineRule="auto"/>
+      </w:pPr>
+      <w:r>
+        <w:t xml:space="preserve">  </w:t>
+      </w:r>
+    </w:p>
+    <w:p>
+      <w:pPr>
+        <w:spacing w:after="0" w:line="240" w:lineRule="auto"/>
+      </w:pPr>
+      <w:r>
+        <w:t xml:space="preserve">  # ---- config (robust) ----</w:t>
+      </w:r>
+    </w:p>
+    <w:p>
+      <w:pPr>
+        <w:spacing w:after="0" w:line="240" w:lineRule="auto"/>
+      </w:pPr>
+      <w:r>
+        <w:t xml:space="preserve">  if (is.null(cfg) || is.character(cfg)) {</w:t>
+      </w:r>
+    </w:p>
+    <w:p>
+      <w:pPr>
+        <w:spacing w:after="0" w:line="240" w:lineRule="auto"/>
+      </w:pPr>
+      <w:r>
+        <w:t xml:space="preserve">    cfg &lt;- tryCatch(load_config(), error = function(e) NULL)</w:t>
+      </w:r>
+    </w:p>
+    <w:p>
+      <w:pPr>
+        <w:spacing w:after="0" w:line="240" w:lineRule="auto"/>
+      </w:pPr>
+      <w:r>
+        <w:t xml:space="preserve">    if (is.null(cfg)) {</w:t>
+      </w:r>
+    </w:p>
+    <w:p>
+      <w:pPr>
+        <w:spacing w:after="0" w:line="240" w:lineRule="auto"/>
+      </w:pPr>
+      <w:r>
+        <w:t xml:space="preserve">      cfg &lt;- list(paths = list(outputs = normalizePath("outputs", mustWork = FALSE)),</w:t>
+      </w:r>
+    </w:p>
+    <w:p>
+      <w:pPr>
+        <w:spacing w:after="0" w:line="240" w:lineRule="auto"/>
+      </w:pPr>
+      <w:r>
+        <w:t xml:space="preserve">                  scenarios = c("baseline","ff55"))</w:t>
+      </w:r>
+    </w:p>
+    <w:p>
+      <w:pPr>
+        <w:spacing w:after="0" w:line="240" w:lineRule="auto"/>
+      </w:pPr>
+      <w:r>
+        <w:t xml:space="preserve">    }</w:t>
+      </w:r>
+    </w:p>
+    <w:p>
+      <w:pPr>
+        <w:spacing w:after="0" w:line="240" w:lineRule="auto"/>
+      </w:pPr>
+      <w:r>
+        <w:t xml:space="preserve">  }</w:t>
+      </w:r>
+    </w:p>
+    <w:p>
+      <w:pPr>
+        <w:spacing w:after="0" w:line="240" w:lineRule="auto"/>
+      </w:pPr>
+      <w:r>
+        <w:t xml:space="preserve">  </w:t>
+      </w:r>
+    </w:p>
+    <w:p>
+      <w:pPr>
+        <w:spacing w:after="0" w:line="240" w:lineRule="auto"/>
+      </w:pPr>
+      <w:r>
+        <w:t xml:space="preserve">  # Prefer explicit path from cfg; fall back to helper if needed</w:t>
+      </w:r>
+    </w:p>
+    <w:p>
+      <w:pPr>
+        <w:spacing w:after="0" w:line="240" w:lineRule="auto"/>
+      </w:pPr>
+      <w:r>
+        <w:t xml:space="preserve">  outdir &lt;- tryCatch(file.path(cfg$paths$outputs, "derived"),</w:t>
+      </w:r>
+    </w:p>
+    <w:p>
+      <w:pPr>
+        <w:spacing w:after="0" w:line="240" w:lineRule="auto"/>
+      </w:pPr>
+      <w:r>
+        <w:t xml:space="preserve">                     error = function(e) NA_character_)</w:t>
+      </w:r>
+    </w:p>
+    <w:p>
+      <w:pPr>
+        <w:spacing w:after="0" w:line="240" w:lineRule="auto"/>
+      </w:pPr>
+      <w:r>
+        <w:t xml:space="preserve">  if (is.na(outdir) || is.null(outdir) || !nzchar(outdir)) {</w:t>
+      </w:r>
+    </w:p>
+    <w:p>
+      <w:pPr>
+        <w:spacing w:after="0" w:line="240" w:lineRule="auto"/>
+      </w:pPr>
+      <w:r>
+        <w:t xml:space="preserve">    outdir &lt;- outputs_dir_from_config()</w:t>
+      </w:r>
+    </w:p>
+    <w:p>
+      <w:pPr>
+        <w:spacing w:after="0" w:line="240" w:lineRule="auto"/>
+      </w:pPr>
+      <w:r>
+        <w:t xml:space="preserve">  }</w:t>
+      </w:r>
+    </w:p>
+    <w:p>
+      <w:pPr>
+        <w:spacing w:after="0" w:line="240" w:lineRule="auto"/>
+      </w:pPr>
+      <w:r>
+        <w:t xml:space="preserve">  if (!dir.exists(outdir)) dir.create(outdir, recursive = TRUE, showWarnings = FALSE)</w:t>
+      </w:r>
+    </w:p>
+    <w:p>
+      <w:pPr>
+        <w:spacing w:after="0" w:line="240" w:lineRule="auto"/>
+      </w:pPr>
+      <w:r>
+        <w:t xml:space="preserve">  </w:t>
+      </w:r>
+    </w:p>
+    <w:p>
+      <w:pPr>
+        <w:spacing w:after="0" w:line="240" w:lineRule="auto"/>
+      </w:pPr>
+      <w:r>
+        <w:t xml:space="preserve">  # ---- load bundle ----</w:t>
+      </w:r>
+    </w:p>
+    <w:p>
+      <w:pPr>
+        <w:spacing w:after="0" w:line="240" w:lineRule="auto"/>
+      </w:pPr>
+      <w:r>
+        <w:t xml:space="preserve">  bundle_path &lt;- file.path(outdir, paste0("bundle_", bundle_name, ".rds"))</w:t>
+      </w:r>
+    </w:p>
+    <w:p>
+      <w:pPr>
+        <w:spacing w:after="0" w:line="240" w:lineRule="auto"/>
+      </w:pPr>
+      <w:r>
+        <w:t xml:space="preserve">  if (!file.exists(bundle_path)) {</w:t>
+      </w:r>
+    </w:p>
+    <w:p>
+      <w:pPr>
+        <w:spacing w:after="0" w:line="240" w:lineRule="auto"/>
+      </w:pPr>
+      <w:r>
+        <w:t xml:space="preserve">    stop("Bundle not found: ", bundle_path,</w:t>
+      </w:r>
+    </w:p>
+    <w:p>
+      <w:pPr>
+        <w:spacing w:after="0" w:line="240" w:lineRule="auto"/>
+      </w:pPr>
+      <w:r>
+        <w:t xml:space="preserve">         "\nMake sure your pipeline built save/bundles$", bundle_name, " first.")</w:t>
+      </w:r>
+    </w:p>
+    <w:p>
+      <w:pPr>
+        <w:spacing w:after="0" w:line="240" w:lineRule="auto"/>
+      </w:pPr>
+      <w:r>
+        <w:t xml:space="preserve">  }</w:t>
+      </w:r>
+    </w:p>
+    <w:p>
+      <w:pPr>
+        <w:spacing w:after="0" w:line="240" w:lineRule="auto"/>
+      </w:pPr>
+      <w:r>
+        <w:t xml:space="preserve">  b &lt;- readRDS(bundle_path)</w:t>
+      </w:r>
+    </w:p>
+    <w:p>
+      <w:pPr>
+        <w:spacing w:after="0" w:line="240" w:lineRule="auto"/>
+      </w:pPr>
+      <w:r>
+        <w:t xml:space="preserve">  if (!length(b)) stop("Bundle '", bundle_name, "' is empty.")</w:t>
+      </w:r>
+    </w:p>
+    <w:p>
+      <w:pPr>
+        <w:spacing w:after="0" w:line="240" w:lineRule="auto"/>
+      </w:pPr>
+      <w:r>
+        <w:t xml:space="preserve">  </w:t>
+      </w:r>
+    </w:p>
+    <w:p>
+      <w:pPr>
+        <w:spacing w:after="0" w:line="240" w:lineRule="auto"/>
+      </w:pPr>
+      <w:r>
+        <w:t xml:space="preserve">  # ---- units (override &gt; special &gt; default; never blank) ----</w:t>
+      </w:r>
+    </w:p>
+    <w:p>
+      <w:pPr>
+        <w:spacing w:after="0" w:line="240" w:lineRule="auto"/>
+      </w:pPr>
+      <w:r>
+        <w:t xml:space="preserve">  special_units &lt;- c(</w:t>
+      </w:r>
+    </w:p>
+    <w:p>
+      <w:pPr>
+        <w:spacing w:after="0" w:line="240" w:lineRule="auto"/>
+      </w:pPr>
+      <w:r>
+        <w:t xml:space="preserve">    "TB_GDP_t"               = "ratio",</w:t>
+      </w:r>
+    </w:p>
+    <w:p>
+      <w:pPr>
+        <w:spacing w:after="0" w:line="240" w:lineRule="auto"/>
+      </w:pPr>
+      <w:r>
+        <w:t xml:space="preserve">    "OUT_COMP6_SHARE_REAL_t" = "share"</w:t>
+      </w:r>
+    </w:p>
+    <w:p>
+      <w:pPr>
+        <w:spacing w:after="0" w:line="240" w:lineRule="auto"/>
+      </w:pPr>
+      <w:r>
+        <w:t xml:space="preserve">  )</w:t>
+      </w:r>
+    </w:p>
+    <w:p>
+      <w:pPr>
+        <w:spacing w:after="0" w:line="240" w:lineRule="auto"/>
+      </w:pPr>
+      <w:r>
+        <w:t xml:space="preserve">  unit_of &lt;- function(symbol) {</w:t>
+      </w:r>
+    </w:p>
+    <w:p>
+      <w:pPr>
+        <w:spacing w:after="0" w:line="240" w:lineRule="auto"/>
+      </w:pPr>
+      <w:r>
+        <w:t xml:space="preserve">    u &lt;- unit_overrides[[symbol]]</w:t>
+      </w:r>
+    </w:p>
+    <w:p>
+      <w:pPr>
+        <w:spacing w:after="0" w:line="240" w:lineRule="auto"/>
+        <w:rPr>
+          <w:lang w:val="es-ES_tradnl"/>
+        </w:rPr>
+      </w:pPr>
+      <w:r>
+        <w:t xml:space="preserve">    </w:t>
+      </w:r>
+      <w:r>
+        <w:rPr>
+          <w:lang w:val="es-ES_tradnl"/>
+        </w:rPr>
+        <w:t>if (!is.null(u) &amp;&amp; nzchar(u)) return(u)</w:t>
+      </w:r>
+    </w:p>
+    <w:p>
+      <w:pPr>
+        <w:spacing w:after="0" w:line="240" w:lineRule="auto"/>
+      </w:pPr>
+      <w:r>
+        <w:rPr>
+          <w:lang w:val="es-ES_tradnl"/>
+        </w:rPr>
+        <w:t xml:space="preserve">    </w:t>
+      </w:r>
+      <w:r>
+        <w:t>if (!is.null(special_units[[symbol]])) return(special_units[[symbol]])</w:t>
+      </w:r>
+    </w:p>
+    <w:p>
+      <w:pPr>
+        <w:spacing w:after="0" w:line="240" w:lineRule="auto"/>
+      </w:pPr>
+      <w:r>
+        <w:t xml:space="preserve">    default_unit</w:t>
+      </w:r>
+    </w:p>
+    <w:p>
+      <w:pPr>
+        <w:spacing w:after="0" w:line="240" w:lineRule="auto"/>
+      </w:pPr>
+      <w:r>
+        <w:t xml:space="preserve">  }</w:t>
+      </w:r>
+    </w:p>
+    <w:p>
+      <w:pPr>
+        <w:spacing w:after="0" w:line="240" w:lineRule="auto"/>
+      </w:pPr>
+      <w:r>
+        <w:t xml:space="preserve">  </w:t>
+      </w:r>
+    </w:p>
+    <w:p>
+      <w:pPr>
+        <w:spacing w:after="0" w:line="240" w:lineRule="auto"/>
+      </w:pPr>
+      <w:r>
+        <w:t xml:space="preserve">  # ---- dims and scenarios ----</w:t>
+      </w:r>
+    </w:p>
+    <w:p>
+      <w:pPr>
+        <w:spacing w:after="0" w:line="240" w:lineRule="auto"/>
+      </w:pPr>
+      <w:r>
+        <w:t xml:space="preserve">  dim_priority &lt;- c("i","c","n1","au","oc")    # 'n' becomes region</w:t>
+      </w:r>
+    </w:p>
+    <w:p>
+      <w:pPr>
+        <w:spacing w:after="0" w:line="240" w:lineRule="auto"/>
         <w:rPr>
           <w:lang w:val="it-IT"/>
         </w:rPr>
       </w:pPr>
       <w:r>
+        <w:t xml:space="preserve">  </w:t>
+      </w:r>
+      <w:r>
         <w:rPr>
           <w:lang w:val="it-IT"/>
         </w:rPr>
-        <w:t>R2csv</w:t>
-      </w:r>
-      <w:r>
+        <w:t>scn_cfg &lt;- cfg$scenarios %||% c("baseline","ff55")</w:t>
+      </w:r>
+    </w:p>
+    <w:p>
+      <w:pPr>
+        <w:spacing w:after="0" w:line="240" w:lineRule="auto"/>
         <w:rPr>
           <w:lang w:val="it-IT"/>
         </w:rPr>
-        <w:t>.R</w:t>
-      </w:r>
-    </w:p>
-    <w:p>
-      <w:pPr>
-        <w:spacing w:after="0" w:line="240" w:lineRule="auto"/>
-      </w:pPr>
-      <w:r>
-        <w:t># ==============================================================================</w:t>
-      </w:r>
-    </w:p>
-    <w:p>
-      <w:pPr>
-        <w:spacing w:after="0" w:line="240" w:lineRule="auto"/>
-      </w:pPr>
-      <w:r>
-        <w:t># ====                               R2csv.R                               =====</w:t>
-      </w:r>
-    </w:p>
-    <w:p>
-      <w:pPr>
-        <w:spacing w:after="0" w:line="240" w:lineRule="auto"/>
-      </w:pPr>
-      <w:r>
-        <w:t># ==============================================================================</w:t>
-      </w:r>
-    </w:p>
-    <w:p>
-      <w:pPr>
-        <w:spacing w:after="0" w:line="240" w:lineRule="auto"/>
-      </w:pPr>
-      <w:r>
-        <w:t># Convert the 'results_app' bundle into a long CSV with a PyPSA-like</w:t>
-      </w:r>
-    </w:p>
-    <w:p>
-      <w:pPr>
-        <w:spacing w:after="0" w:line="240" w:lineRule="auto"/>
-      </w:pPr>
-      <w:r>
-        <w:t># variable column and an extra pct_change column.</w:t>
-      </w:r>
-    </w:p>
-    <w:p>
-      <w:pPr>
-        <w:spacing w:after="0" w:line="240" w:lineRule="auto"/>
-      </w:pPr>
-    </w:p>
-    <w:p>
-      <w:pPr>
-        <w:spacing w:after="0" w:line="240" w:lineRule="auto"/>
-      </w:pPr>
-      <w:r>
-        <w:t>#' Export bundled results to a template CSV (PyPSA-like)</w:t>
-      </w:r>
-    </w:p>
-    <w:p>
-      <w:pPr>
-        <w:spacing w:after="0" w:line="240" w:lineRule="auto"/>
-      </w:pPr>
-      <w:r>
-        <w:t>#'</w:t>
-      </w:r>
-    </w:p>
-    <w:p>
-      <w:pPr>
-        <w:spacing w:after="0" w:line="240" w:lineRule="auto"/>
-      </w:pPr>
-      <w:r>
-        <w:t>#' @param cfg list from load_config() or a path to config YAML. If omitted,</w:t>
-      </w:r>
-    </w:p>
-    <w:p>
-      <w:pPr>
-        <w:spacing w:after="0" w:line="240" w:lineRule="auto"/>
-      </w:pPr>
-      <w:r>
-        <w:t>#'   the function will call load_config() for you (robust to empty default.yml).</w:t>
-      </w:r>
-    </w:p>
-    <w:p>
-      <w:pPr>
-        <w:spacing w:after="0" w:line="240" w:lineRule="auto"/>
-      </w:pPr>
-      <w:r>
-        <w:t>#' @param bundle_name name of the saved bundle to read (default "results_app").</w:t>
-      </w:r>
-    </w:p>
-    <w:p>
-      <w:pPr>
-        <w:spacing w:after="0" w:line="240" w:lineRule="auto"/>
-      </w:pPr>
-      <w:r>
-        <w:t>#' @param out_basename file stem for the CSV (default "results_bundle_template").</w:t>
-      </w:r>
-    </w:p>
-    <w:p>
-      <w:pPr>
-        <w:spacing w:after="0" w:line="240" w:lineRule="auto"/>
-      </w:pPr>
-      <w:r>
-        <w:t>#' @param model_name value for the `model` column (default "FIDELIO").</w:t>
-      </w:r>
-    </w:p>
-    <w:p>
-      <w:pPr>
-        <w:spacing w:after="0" w:line="240" w:lineRule="auto"/>
-      </w:pPr>
-      <w:r>
-        <w:t>#' @param pct_as_percent if TRUE, multiplies pct by 100.</w:t>
-      </w:r>
-    </w:p>
-    <w:p>
-      <w:pPr>
-        <w:spacing w:after="0" w:line="240" w:lineRule="auto"/>
-      </w:pPr>
-      <w:r>
-        <w:t>#' @param include_dim_names if TRUE, encode dims as `i=C24|n1=USA`; if FALSE, just `C24|USA`.</w:t>
-      </w:r>
-    </w:p>
-    <w:p>
-      <w:pPr>
-        <w:spacing w:after="0" w:line="240" w:lineRule="auto"/>
-      </w:pPr>
-      <w:r>
-        <w:t>#' @param default_unit default unit string for all symbols except special cases.</w:t>
-      </w:r>
-    </w:p>
-    <w:p>
-      <w:pPr>
-        <w:spacing w:after="0" w:line="240" w:lineRule="auto"/>
-      </w:pPr>
-      <w:r>
-        <w:t>#' @param unit_overrides named list mapping symbol -&gt; unit string (wins over defaults).</w:t>
-      </w:r>
-    </w:p>
-    <w:p>
-      <w:pPr>
-        <w:spacing w:after="0" w:line="240" w:lineRule="auto"/>
-      </w:pPr>
-      <w:r>
-        <w:t>#' @param csv_sep field separator passed to fwrite (use ";" for EU Excel).</w:t>
-      </w:r>
-    </w:p>
-    <w:p>
-      <w:pPr>
-        <w:spacing w:after="0" w:line="240" w:lineRule="auto"/>
-      </w:pPr>
-      <w:r>
-        <w:t>#' @export</w:t>
-      </w:r>
-    </w:p>
-    <w:p>
-      <w:pPr>
-        <w:spacing w:after="0" w:line="240" w:lineRule="auto"/>
-      </w:pPr>
-      <w:r>
-        <w:t>export_results_csv &lt;- function(cfg = NULL,</w:t>
-      </w:r>
-    </w:p>
-    <w:p>
-      <w:pPr>
-        <w:spacing w:after="0" w:line="240" w:lineRule="auto"/>
-      </w:pPr>
-      <w:r>
-        <w:t xml:space="preserve">                               bundle_name        = "results_app",</w:t>
-      </w:r>
-    </w:p>
-    <w:p>
-      <w:pPr>
-        <w:spacing w:after="0" w:line="240" w:lineRule="auto"/>
-      </w:pPr>
-      <w:r>
-        <w:t xml:space="preserve">                               out_basename       = "results_bundle_template",</w:t>
-      </w:r>
-    </w:p>
-    <w:p>
-      <w:pPr>
-        <w:spacing w:after="0" w:line="240" w:lineRule="auto"/>
-      </w:pPr>
-      <w:r>
-        <w:t xml:space="preserve">                               model_name         = "FIDELIO",</w:t>
-      </w:r>
-    </w:p>
-    <w:p>
-      <w:pPr>
-        <w:spacing w:after="0" w:line="240" w:lineRule="auto"/>
-      </w:pPr>
-      <w:r>
-        <w:lastRenderedPageBreak/>
-        <w:t xml:space="preserve">                               pct_as_percent     = TRUE,</w:t>
-      </w:r>
-    </w:p>
-    <w:p>
-      <w:pPr>
-        <w:spacing w:after="0" w:line="240" w:lineRule="auto"/>
-      </w:pPr>
-      <w:r>
-        <w:t xml:space="preserve">                               include_dim_names  = TRUE,</w:t>
-      </w:r>
-    </w:p>
-    <w:p>
-      <w:pPr>
-        <w:spacing w:after="0" w:line="240" w:lineRule="auto"/>
-      </w:pPr>
-      <w:r>
-        <w:t xml:space="preserve">                               default_unit       = "million EUR",</w:t>
-      </w:r>
-    </w:p>
-    <w:p>
-      <w:pPr>
-        <w:spacing w:after="0" w:line="240" w:lineRule="auto"/>
-      </w:pPr>
-      <w:r>
-        <w:t xml:space="preserve">                               unit_overrides     = list(),</w:t>
-      </w:r>
-    </w:p>
-    <w:p>
-      <w:pPr>
-        <w:spacing w:after="0" w:line="240" w:lineRule="auto"/>
-      </w:pPr>
-      <w:r>
-        <w:t xml:space="preserve">                               csv_sep            = ",") {</w:t>
-      </w:r>
-    </w:p>
-    <w:p>
-      <w:pPr>
-        <w:spacing w:after="0" w:line="240" w:lineRule="auto"/>
-      </w:pPr>
-      <w:r>
-        <w:t xml:space="preserve">  # ---- helpers from the package namespace ----</w:t>
-      </w:r>
-    </w:p>
-    <w:p>
-      <w:pPr>
-        <w:spacing w:after="0" w:line="240" w:lineRule="auto"/>
-      </w:pPr>
-      <w:r>
-        <w:t xml:space="preserve">  outputs_dir_from_config &lt;- fidelioDiagnostics:::outputs_dir_from_config</w:t>
-      </w:r>
-    </w:p>
-    <w:p>
-      <w:pPr>
-        <w:spacing w:after="0" w:line="240" w:lineRule="auto"/>
-      </w:pPr>
-      <w:r>
-        <w:t xml:space="preserve">  load_config             &lt;- fidelioDiagnostics:::load_config</w:t>
-      </w:r>
-    </w:p>
-    <w:p>
-      <w:pPr>
-        <w:spacing w:after="0" w:line="240" w:lineRule="auto"/>
-      </w:pPr>
-      <w:r>
+      </w:pPr>
+      <w:r>
+        <w:rPr>
+          <w:lang w:val="it-IT"/>
+        </w:rPr>
         <w:t xml:space="preserve">  </w:t>
       </w:r>
     </w:p>
@@ -18821,63 +19367,117 @@
         <w:spacing w:after="0" w:line="240" w:lineRule="auto"/>
       </w:pPr>
       <w:r>
-        <w:t xml:space="preserve">  `%||%` &lt;- function(x, y) if (is.null(x)) y else x</w:t>
-      </w:r>
-    </w:p>
-    <w:p>
-      <w:pPr>
-        <w:spacing w:after="0" w:line="240" w:lineRule="auto"/>
-      </w:pPr>
-      <w:r>
+        <w:rPr>
+          <w:lang w:val="it-IT"/>
+        </w:rPr>
         <w:t xml:space="preserve">  </w:t>
       </w:r>
-    </w:p>
-    <w:p>
-      <w:pPr>
-        <w:spacing w:after="0" w:line="240" w:lineRule="auto"/>
-      </w:pPr>
-      <w:r>
-        <w:t xml:space="preserve">  # ---- config (robust) ----</w:t>
-      </w:r>
-    </w:p>
-    <w:p>
-      <w:pPr>
-        <w:spacing w:after="0" w:line="240" w:lineRule="auto"/>
-      </w:pPr>
-      <w:r>
-        <w:t xml:space="preserve">  if (is.null(cfg) || is.character(cfg)) {</w:t>
-      </w:r>
-    </w:p>
-    <w:p>
-      <w:pPr>
-        <w:spacing w:after="0" w:line="240" w:lineRule="auto"/>
-      </w:pPr>
-      <w:r>
-        <w:t xml:space="preserve">    cfg &lt;- tryCatch(load_config(), error = function(e) NULL)</w:t>
-      </w:r>
-    </w:p>
-    <w:p>
-      <w:pPr>
-        <w:spacing w:after="0" w:line="240" w:lineRule="auto"/>
-      </w:pPr>
-      <w:r>
-        <w:t xml:space="preserve">    if (is.null(cfg)) {</w:t>
-      </w:r>
-    </w:p>
-    <w:p>
-      <w:pPr>
-        <w:spacing w:after="0" w:line="240" w:lineRule="auto"/>
-      </w:pPr>
-      <w:r>
-        <w:t xml:space="preserve">      cfg &lt;- list(paths = list(outputs = normalizePath("outputs", mustWork = FALSE)),</w:t>
-      </w:r>
-    </w:p>
-    <w:p>
-      <w:pPr>
-        <w:spacing w:after="0" w:line="240" w:lineRule="auto"/>
-      </w:pPr>
-      <w:r>
-        <w:t xml:space="preserve">                  scenarios = c("baseline","ff55"))</w:t>
+      <w:r>
+        <w:t># ---- normalize wide -&gt; long (scenario) ----</w:t>
+      </w:r>
+    </w:p>
+    <w:p>
+      <w:pPr>
+        <w:spacing w:after="0" w:line="240" w:lineRule="auto"/>
+      </w:pPr>
+      <w:r>
+        <w:t xml:space="preserve">  to_long_scn &lt;- function(DT) {</w:t>
+      </w:r>
+    </w:p>
+    <w:p>
+      <w:pPr>
+        <w:spacing w:after="0" w:line="240" w:lineRule="auto"/>
+      </w:pPr>
+      <w:r>
+        <w:t xml:space="preserve">    data.table::setDT(DT)</w:t>
+      </w:r>
+    </w:p>
+    <w:p>
+      <w:pPr>
+        <w:spacing w:after="0" w:line="240" w:lineRule="auto"/>
+      </w:pPr>
+      <w:r>
+        <w:t xml:space="preserve">    meas_wide &lt;- intersect(names(DT), c(scn_cfg, "baseline", "ff55"))</w:t>
+      </w:r>
+    </w:p>
+    <w:p>
+      <w:pPr>
+        <w:spacing w:after="0" w:line="240" w:lineRule="auto"/>
+      </w:pPr>
+      <w:r>
+        <w:t xml:space="preserve">    if (length(meas_wide) &gt;= 1L) {</w:t>
+      </w:r>
+    </w:p>
+    <w:p>
+      <w:pPr>
+        <w:spacing w:after="0" w:line="240" w:lineRule="auto"/>
+      </w:pPr>
+      <w:r>
+        <w:t xml:space="preserve">      id_cols &lt;- setdiff(names(DT), c(meas_wide, "delta", "pct"))</w:t>
+      </w:r>
+    </w:p>
+    <w:p>
+      <w:pPr>
+        <w:spacing w:after="0" w:line="240" w:lineRule="auto"/>
+      </w:pPr>
+      <w:r>
+        <w:t xml:space="preserve">      L &lt;- data.table::melt(DT, id.vars = id_cols,</w:t>
+      </w:r>
+    </w:p>
+    <w:p>
+      <w:pPr>
+        <w:spacing w:after="0" w:line="240" w:lineRule="auto"/>
+      </w:pPr>
+      <w:r>
+        <w:t xml:space="preserve">                            measure.vars = meas_wide,</w:t>
+      </w:r>
+    </w:p>
+    <w:p>
+      <w:pPr>
+        <w:spacing w:after="0" w:line="240" w:lineRule="auto"/>
+      </w:pPr>
+      <w:r>
+        <w:t xml:space="preserve">                            variable.name = "scenario",</w:t>
+      </w:r>
+    </w:p>
+    <w:p>
+      <w:pPr>
+        <w:spacing w:after="0" w:line="240" w:lineRule="auto"/>
+      </w:pPr>
+      <w:r>
+        <w:t xml:space="preserve">                            value.name    = "value")</w:t>
+      </w:r>
+    </w:p>
+    <w:p>
+      <w:pPr>
+        <w:spacing w:after="0" w:line="240" w:lineRule="auto"/>
+      </w:pPr>
+      <w:r>
+        <w:t xml:space="preserve">    } else if (all(c("scenario","value") %in% names(DT))) {</w:t>
+      </w:r>
+    </w:p>
+    <w:p>
+      <w:pPr>
+        <w:spacing w:after="0" w:line="240" w:lineRule="auto"/>
+      </w:pPr>
+      <w:r>
+        <w:t xml:space="preserve">      L &lt;- data.table::copy(DT)</w:t>
+      </w:r>
+    </w:p>
+    <w:p>
+      <w:pPr>
+        <w:spacing w:after="0" w:line="240" w:lineRule="auto"/>
+      </w:pPr>
+      <w:r>
+        <w:t xml:space="preserve">    } else {</w:t>
+      </w:r>
+    </w:p>
+    <w:p>
+      <w:pPr>
+        <w:spacing w:after="0" w:line="240" w:lineRule="auto"/>
+      </w:pPr>
+      <w:r>
+        <w:t xml:space="preserve">      stop("Cannot normalize table; expected either wide (scenario columns) or long (scenario/value).")</w:t>
       </w:r>
     </w:p>
     <w:p>
@@ -18893,6 +19493,38 @@
         <w:spacing w:after="0" w:line="240" w:lineRule="auto"/>
       </w:pPr>
       <w:r>
+        <w:t xml:space="preserve">    if ("t" %in% names(L) &amp;&amp; !"year" %in% names(L)) {</w:t>
+      </w:r>
+    </w:p>
+    <w:p>
+      <w:pPr>
+        <w:spacing w:after="0" w:line="240" w:lineRule="auto"/>
+      </w:pPr>
+      <w:r>
+        <w:t xml:space="preserve">      L[, year := 2014L + as.integer(t)]</w:t>
+      </w:r>
+    </w:p>
+    <w:p>
+      <w:pPr>
+        <w:spacing w:after="0" w:line="240" w:lineRule="auto"/>
+      </w:pPr>
+      <w:r>
+        <w:t xml:space="preserve">    }</w:t>
+      </w:r>
+    </w:p>
+    <w:p>
+      <w:pPr>
+        <w:spacing w:after="0" w:line="240" w:lineRule="auto"/>
+      </w:pPr>
+      <w:r>
+        <w:t xml:space="preserve">    L[]</w:t>
+      </w:r>
+    </w:p>
+    <w:p>
+      <w:pPr>
+        <w:spacing w:after="0" w:line="240" w:lineRule="auto"/>
+      </w:pPr>
+      <w:r>
         <w:t xml:space="preserve">  }</w:t>
       </w:r>
     </w:p>
@@ -18909,39 +19541,127 @@
         <w:spacing w:after="0" w:line="240" w:lineRule="auto"/>
       </w:pPr>
       <w:r>
-        <w:t xml:space="preserve">  # Prefer explicit path from cfg; fall back to helper if needed</w:t>
-      </w:r>
-    </w:p>
-    <w:p>
-      <w:pPr>
-        <w:spacing w:after="0" w:line="240" w:lineRule="auto"/>
-      </w:pPr>
-      <w:r>
-        <w:t xml:space="preserve">  outdir &lt;- tryCatch(file.path(cfg$paths$outputs, "derived"),</w:t>
-      </w:r>
-    </w:p>
-    <w:p>
-      <w:pPr>
-        <w:spacing w:after="0" w:line="240" w:lineRule="auto"/>
-      </w:pPr>
-      <w:r>
-        <w:t xml:space="preserve">                     error = function(e) NA_character_)</w:t>
-      </w:r>
-    </w:p>
-    <w:p>
-      <w:pPr>
-        <w:spacing w:after="0" w:line="240" w:lineRule="auto"/>
-      </w:pPr>
-      <w:r>
-        <w:t xml:space="preserve">  if (is.na(outdir) || is.null(outdir) || !nzchar(outdir)) {</w:t>
-      </w:r>
-    </w:p>
-    <w:p>
-      <w:pPr>
-        <w:spacing w:after="0" w:line="240" w:lineRule="auto"/>
-      </w:pPr>
-      <w:r>
-        <w:t xml:space="preserve">    outdir &lt;- outputs_dir_from_config()</w:t>
+        <w:t xml:space="preserve">  # ---- attach pct_change from wide 'pct' if present ----</w:t>
+      </w:r>
+    </w:p>
+    <w:p>
+      <w:pPr>
+        <w:spacing w:after="0" w:line="240" w:lineRule="auto"/>
+      </w:pPr>
+      <w:r>
+        <w:t xml:space="preserve">  attach_pct &lt;- function(W, L) {</w:t>
+      </w:r>
+    </w:p>
+    <w:p>
+      <w:pPr>
+        <w:spacing w:after="0" w:line="240" w:lineRule="auto"/>
+      </w:pPr>
+      <w:r>
+        <w:t xml:space="preserve">    if (!("pct" %in% names(W))) {</w:t>
+      </w:r>
+    </w:p>
+    <w:p>
+      <w:pPr>
+        <w:spacing w:after="0" w:line="240" w:lineRule="auto"/>
+      </w:pPr>
+      <w:r>
+        <w:t xml:space="preserve">      L[, pct_change := NA_real_]</w:t>
+      </w:r>
+    </w:p>
+    <w:p>
+      <w:pPr>
+        <w:spacing w:after="0" w:line="240" w:lineRule="auto"/>
+      </w:pPr>
+      <w:r>
+        <w:t xml:space="preserve">      return(L[])</w:t>
+      </w:r>
+    </w:p>
+    <w:p>
+      <w:pPr>
+        <w:spacing w:after="0" w:line="240" w:lineRule="auto"/>
+      </w:pPr>
+      <w:r>
+        <w:t xml:space="preserve">    }</w:t>
+      </w:r>
+    </w:p>
+    <w:p>
+      <w:pPr>
+        <w:spacing w:after="0" w:line="240" w:lineRule="auto"/>
+      </w:pPr>
+      <w:r>
+        <w:t xml:space="preserve">    key_cols &lt;- intersect(names(W), c("n","n1","i","c","au","oc","t"))</w:t>
+      </w:r>
+    </w:p>
+    <w:p>
+      <w:pPr>
+        <w:spacing w:after="0" w:line="240" w:lineRule="auto"/>
+      </w:pPr>
+      <w:r>
+        <w:t xml:space="preserve">    X &lt;- data.table::copy(W[, c(key_cols, "pct"), with = FALSE])</w:t>
+      </w:r>
+    </w:p>
+    <w:p>
+      <w:pPr>
+        <w:spacing w:after="0" w:line="240" w:lineRule="auto"/>
+      </w:pPr>
+      <w:r>
+        <w:t xml:space="preserve">    if ("t" %in% names(X) &amp;&amp; !"year" %in% names(X)) X[, year := 2014L + as.integer(t)]</w:t>
+      </w:r>
+    </w:p>
+    <w:p>
+      <w:pPr>
+        <w:spacing w:after="0" w:line="240" w:lineRule="auto"/>
+      </w:pPr>
+      <w:r>
+        <w:t xml:space="preserve">    </w:t>
+      </w:r>
+    </w:p>
+    <w:p>
+      <w:pPr>
+        <w:spacing w:after="0" w:line="240" w:lineRule="auto"/>
+      </w:pPr>
+      <w:r>
+        <w:t xml:space="preserve">    L2 &lt;- merge(L, X, by = intersect(names(L), names(X)), all.x = TRUE)</w:t>
+      </w:r>
+    </w:p>
+    <w:p>
+      <w:pPr>
+        <w:spacing w:after="0" w:line="240" w:lineRule="auto"/>
+      </w:pPr>
+      <w:r>
+        <w:t xml:space="preserve">    base_name &lt;- scn_cfg[1] %||% "baseline"</w:t>
+      </w:r>
+    </w:p>
+    <w:p>
+      <w:pPr>
+        <w:spacing w:after="0" w:line="240" w:lineRule="auto"/>
+      </w:pPr>
+      <w:r>
+        <w:t xml:space="preserve">    if (isTRUE(pct_as_percent) &amp;&amp; "pct" %in% names(L2)) L2[, pct := 100 * pct]</w:t>
+      </w:r>
+    </w:p>
+    <w:p>
+      <w:pPr>
+        <w:spacing w:after="0" w:line="240" w:lineRule="auto"/>
+      </w:pPr>
+      <w:r>
+        <w:t xml:space="preserve">    L2[, pct_change := ifelse(scenario == base_name, NA_real_, pct)]</w:t>
+      </w:r>
+    </w:p>
+    <w:p>
+      <w:pPr>
+        <w:spacing w:after="0" w:line="240" w:lineRule="auto"/>
+      </w:pPr>
+      <w:r>
+        <w:t xml:space="preserve">    L2[, pct := NULL]</w:t>
+      </w:r>
+    </w:p>
+    <w:p>
+      <w:pPr>
+        <w:spacing w:after="0" w:line="240" w:lineRule="auto"/>
+      </w:pPr>
+      <w:r>
+        <w:t xml:space="preserve">    L2[]</w:t>
       </w:r>
     </w:p>
     <w:p>
@@ -18957,14 +19677,6 @@
         <w:spacing w:after="0" w:line="240" w:lineRule="auto"/>
       </w:pPr>
       <w:r>
-        <w:t xml:space="preserve">  if (!dir.exists(outdir)) dir.create(outdir, recursive = TRUE, showWarnings = FALSE)</w:t>
-      </w:r>
-    </w:p>
-    <w:p>
-      <w:pPr>
-        <w:spacing w:after="0" w:line="240" w:lineRule="auto"/>
-      </w:pPr>
-      <w:r>
         <w:t xml:space="preserve">  </w:t>
       </w:r>
     </w:p>
@@ -18973,555 +19685,6 @@
         <w:spacing w:after="0" w:line="240" w:lineRule="auto"/>
       </w:pPr>
       <w:r>
-        <w:t xml:space="preserve">  # ---- load bundle ----</w:t>
-      </w:r>
-    </w:p>
-    <w:p>
-      <w:pPr>
-        <w:spacing w:after="0" w:line="240" w:lineRule="auto"/>
-      </w:pPr>
-      <w:r>
-        <w:t xml:space="preserve">  bundle_path &lt;- file.path(outdir, paste0("bundle_", bundle_name, ".rds"))</w:t>
-      </w:r>
-    </w:p>
-    <w:p>
-      <w:pPr>
-        <w:spacing w:after="0" w:line="240" w:lineRule="auto"/>
-      </w:pPr>
-      <w:r>
-        <w:t xml:space="preserve">  if (!file.exists(bundle_path)) {</w:t>
-      </w:r>
-    </w:p>
-    <w:p>
-      <w:pPr>
-        <w:spacing w:after="0" w:line="240" w:lineRule="auto"/>
-      </w:pPr>
-      <w:r>
-        <w:t xml:space="preserve">    stop("Bundle not found: ", bundle_path,</w:t>
-      </w:r>
-    </w:p>
-    <w:p>
-      <w:pPr>
-        <w:spacing w:after="0" w:line="240" w:lineRule="auto"/>
-      </w:pPr>
-      <w:r>
-        <w:t xml:space="preserve">         "\nMake sure your pipeline built save/bundles$", bundle_name, " first.")</w:t>
-      </w:r>
-    </w:p>
-    <w:p>
-      <w:pPr>
-        <w:spacing w:after="0" w:line="240" w:lineRule="auto"/>
-      </w:pPr>
-      <w:r>
-        <w:t xml:space="preserve">  }</w:t>
-      </w:r>
-    </w:p>
-    <w:p>
-      <w:pPr>
-        <w:spacing w:after="0" w:line="240" w:lineRule="auto"/>
-      </w:pPr>
-      <w:r>
-        <w:t xml:space="preserve">  b &lt;- readRDS(bundle_path)</w:t>
-      </w:r>
-    </w:p>
-    <w:p>
-      <w:pPr>
-        <w:spacing w:after="0" w:line="240" w:lineRule="auto"/>
-      </w:pPr>
-      <w:r>
-        <w:t xml:space="preserve">  if (!length(b)) stop("Bundle '", bundle_name, "' is empty.")</w:t>
-      </w:r>
-    </w:p>
-    <w:p>
-      <w:pPr>
-        <w:spacing w:after="0" w:line="240" w:lineRule="auto"/>
-      </w:pPr>
-      <w:r>
-        <w:t xml:space="preserve">  </w:t>
-      </w:r>
-    </w:p>
-    <w:p>
-      <w:pPr>
-        <w:spacing w:after="0" w:line="240" w:lineRule="auto"/>
-      </w:pPr>
-      <w:r>
-        <w:t xml:space="preserve">  # ---- units (override &gt; special &gt; default; never blank) ----</w:t>
-      </w:r>
-    </w:p>
-    <w:p>
-      <w:pPr>
-        <w:spacing w:after="0" w:line="240" w:lineRule="auto"/>
-      </w:pPr>
-      <w:r>
-        <w:t xml:space="preserve">  special_units &lt;- c(</w:t>
-      </w:r>
-    </w:p>
-    <w:p>
-      <w:pPr>
-        <w:spacing w:after="0" w:line="240" w:lineRule="auto"/>
-      </w:pPr>
-      <w:r>
-        <w:t xml:space="preserve">    "TB_GDP_t"               = "ratio",</w:t>
-      </w:r>
-    </w:p>
-    <w:p>
-      <w:pPr>
-        <w:spacing w:after="0" w:line="240" w:lineRule="auto"/>
-      </w:pPr>
-      <w:r>
-        <w:t xml:space="preserve">    "OUT_COMP6_SHARE_REAL_t" = "share"</w:t>
-      </w:r>
-    </w:p>
-    <w:p>
-      <w:pPr>
-        <w:spacing w:after="0" w:line="240" w:lineRule="auto"/>
-      </w:pPr>
-      <w:r>
-        <w:t xml:space="preserve">  )</w:t>
-      </w:r>
-    </w:p>
-    <w:p>
-      <w:pPr>
-        <w:spacing w:after="0" w:line="240" w:lineRule="auto"/>
-      </w:pPr>
-      <w:r>
-        <w:t xml:space="preserve">  unit_of &lt;- function(symbol) {</w:t>
-      </w:r>
-    </w:p>
-    <w:p>
-      <w:pPr>
-        <w:spacing w:after="0" w:line="240" w:lineRule="auto"/>
-      </w:pPr>
-      <w:r>
-        <w:t xml:space="preserve">    u &lt;- unit_overrides[[symbol]]</w:t>
-      </w:r>
-    </w:p>
-    <w:p>
-      <w:pPr>
-        <w:spacing w:after="0" w:line="240" w:lineRule="auto"/>
-        <w:rPr>
-          <w:lang w:val="es-ES_tradnl"/>
-        </w:rPr>
-      </w:pPr>
-      <w:r>
-        <w:t xml:space="preserve">    </w:t>
-      </w:r>
-      <w:r>
-        <w:rPr>
-          <w:lang w:val="es-ES_tradnl"/>
-        </w:rPr>
-        <w:t>if (!is.null(u) &amp;&amp; nzchar(u)) return(u)</w:t>
-      </w:r>
-    </w:p>
-    <w:p>
-      <w:pPr>
-        <w:spacing w:after="0" w:line="240" w:lineRule="auto"/>
-      </w:pPr>
-      <w:r>
-        <w:rPr>
-          <w:lang w:val="es-ES_tradnl"/>
-        </w:rPr>
-        <w:t xml:space="preserve">    </w:t>
-      </w:r>
-      <w:r>
-        <w:t>if (!is.null(special_units[[symbol]])) return(special_units[[symbol]])</w:t>
-      </w:r>
-    </w:p>
-    <w:p>
-      <w:pPr>
-        <w:spacing w:after="0" w:line="240" w:lineRule="auto"/>
-      </w:pPr>
-      <w:r>
-        <w:t xml:space="preserve">    default_unit</w:t>
-      </w:r>
-    </w:p>
-    <w:p>
-      <w:pPr>
-        <w:spacing w:after="0" w:line="240" w:lineRule="auto"/>
-      </w:pPr>
-      <w:r>
-        <w:t xml:space="preserve">  }</w:t>
-      </w:r>
-    </w:p>
-    <w:p>
-      <w:pPr>
-        <w:spacing w:after="0" w:line="240" w:lineRule="auto"/>
-      </w:pPr>
-      <w:r>
-        <w:lastRenderedPageBreak/>
-        <w:t xml:space="preserve">  </w:t>
-      </w:r>
-    </w:p>
-    <w:p>
-      <w:pPr>
-        <w:spacing w:after="0" w:line="240" w:lineRule="auto"/>
-      </w:pPr>
-      <w:r>
-        <w:t xml:space="preserve">  # ---- dims and scenarios ----</w:t>
-      </w:r>
-    </w:p>
-    <w:p>
-      <w:pPr>
-        <w:spacing w:after="0" w:line="240" w:lineRule="auto"/>
-      </w:pPr>
-      <w:r>
-        <w:t xml:space="preserve">  dim_priority &lt;- c("i","c","n1","au","oc")    # 'n' becomes region</w:t>
-      </w:r>
-    </w:p>
-    <w:p>
-      <w:pPr>
-        <w:spacing w:after="0" w:line="240" w:lineRule="auto"/>
-        <w:rPr>
-          <w:lang w:val="it-IT"/>
-        </w:rPr>
-      </w:pPr>
-      <w:r>
-        <w:t xml:space="preserve">  </w:t>
-      </w:r>
-      <w:r>
-        <w:rPr>
-          <w:lang w:val="it-IT"/>
-        </w:rPr>
-        <w:t>scn_cfg &lt;- cfg$scenarios %||% c("baseline","ff55")</w:t>
-      </w:r>
-    </w:p>
-    <w:p>
-      <w:pPr>
-        <w:spacing w:after="0" w:line="240" w:lineRule="auto"/>
-        <w:rPr>
-          <w:lang w:val="it-IT"/>
-        </w:rPr>
-      </w:pPr>
-      <w:r>
-        <w:rPr>
-          <w:lang w:val="it-IT"/>
-        </w:rPr>
-        <w:t xml:space="preserve">  </w:t>
-      </w:r>
-    </w:p>
-    <w:p>
-      <w:pPr>
-        <w:spacing w:after="0" w:line="240" w:lineRule="auto"/>
-      </w:pPr>
-      <w:r>
-        <w:rPr>
-          <w:lang w:val="it-IT"/>
-        </w:rPr>
-        <w:t xml:space="preserve">  </w:t>
-      </w:r>
-      <w:r>
-        <w:t># ---- normalize wide -&gt; long (scenario) ----</w:t>
-      </w:r>
-    </w:p>
-    <w:p>
-      <w:pPr>
-        <w:spacing w:after="0" w:line="240" w:lineRule="auto"/>
-      </w:pPr>
-      <w:r>
-        <w:t xml:space="preserve">  to_long_scn &lt;- function(DT) {</w:t>
-      </w:r>
-    </w:p>
-    <w:p>
-      <w:pPr>
-        <w:spacing w:after="0" w:line="240" w:lineRule="auto"/>
-      </w:pPr>
-      <w:r>
-        <w:t xml:space="preserve">    data.table::setDT(DT)</w:t>
-      </w:r>
-    </w:p>
-    <w:p>
-      <w:pPr>
-        <w:spacing w:after="0" w:line="240" w:lineRule="auto"/>
-      </w:pPr>
-      <w:r>
-        <w:t xml:space="preserve">    meas_wide &lt;- intersect(names(DT), c(scn_cfg, "baseline", "ff55"))</w:t>
-      </w:r>
-    </w:p>
-    <w:p>
-      <w:pPr>
-        <w:spacing w:after="0" w:line="240" w:lineRule="auto"/>
-      </w:pPr>
-      <w:r>
-        <w:t xml:space="preserve">    if (length(meas_wide) &gt;= 1L) {</w:t>
-      </w:r>
-    </w:p>
-    <w:p>
-      <w:pPr>
-        <w:spacing w:after="0" w:line="240" w:lineRule="auto"/>
-      </w:pPr>
-      <w:r>
-        <w:t xml:space="preserve">      id_cols &lt;- setdiff(names(DT), c(meas_wide, "delta", "pct"))</w:t>
-      </w:r>
-    </w:p>
-    <w:p>
-      <w:pPr>
-        <w:spacing w:after="0" w:line="240" w:lineRule="auto"/>
-      </w:pPr>
-      <w:r>
-        <w:t xml:space="preserve">      L &lt;- data.table::melt(DT, id.vars = id_cols,</w:t>
-      </w:r>
-    </w:p>
-    <w:p>
-      <w:pPr>
-        <w:spacing w:after="0" w:line="240" w:lineRule="auto"/>
-      </w:pPr>
-      <w:r>
-        <w:t xml:space="preserve">                            measure.vars = meas_wide,</w:t>
-      </w:r>
-    </w:p>
-    <w:p>
-      <w:pPr>
-        <w:spacing w:after="0" w:line="240" w:lineRule="auto"/>
-      </w:pPr>
-      <w:r>
-        <w:t xml:space="preserve">                            variable.name = "scenario",</w:t>
-      </w:r>
-    </w:p>
-    <w:p>
-      <w:pPr>
-        <w:spacing w:after="0" w:line="240" w:lineRule="auto"/>
-      </w:pPr>
-      <w:r>
-        <w:t xml:space="preserve">                            value.name    = "value")</w:t>
-      </w:r>
-    </w:p>
-    <w:p>
-      <w:pPr>
-        <w:spacing w:after="0" w:line="240" w:lineRule="auto"/>
-      </w:pPr>
-      <w:r>
-        <w:t xml:space="preserve">    } else if (all(c("scenario","value") %in% names(DT))) {</w:t>
-      </w:r>
-    </w:p>
-    <w:p>
-      <w:pPr>
-        <w:spacing w:after="0" w:line="240" w:lineRule="auto"/>
-      </w:pPr>
-      <w:r>
-        <w:t xml:space="preserve">      L &lt;- data.table::copy(DT)</w:t>
-      </w:r>
-    </w:p>
-    <w:p>
-      <w:pPr>
-        <w:spacing w:after="0" w:line="240" w:lineRule="auto"/>
-      </w:pPr>
-      <w:r>
-        <w:t xml:space="preserve">    } else {</w:t>
-      </w:r>
-    </w:p>
-    <w:p>
-      <w:pPr>
-        <w:spacing w:after="0" w:line="240" w:lineRule="auto"/>
-      </w:pPr>
-      <w:r>
-        <w:t xml:space="preserve">      stop("Cannot normalize table; expected either wide (scenario columns) or long (scenario/value).")</w:t>
-      </w:r>
-    </w:p>
-    <w:p>
-      <w:pPr>
-        <w:spacing w:after="0" w:line="240" w:lineRule="auto"/>
-      </w:pPr>
-      <w:r>
-        <w:t xml:space="preserve">    }</w:t>
-      </w:r>
-    </w:p>
-    <w:p>
-      <w:pPr>
-        <w:spacing w:after="0" w:line="240" w:lineRule="auto"/>
-      </w:pPr>
-      <w:r>
-        <w:t xml:space="preserve">    if ("t" %in% names(L) &amp;&amp; !"year" %in% names(L)) {</w:t>
-      </w:r>
-    </w:p>
-    <w:p>
-      <w:pPr>
-        <w:spacing w:after="0" w:line="240" w:lineRule="auto"/>
-      </w:pPr>
-      <w:r>
-        <w:t xml:space="preserve">      L[, year := 2014L + as.integer(t)]</w:t>
-      </w:r>
-    </w:p>
-    <w:p>
-      <w:pPr>
-        <w:spacing w:after="0" w:line="240" w:lineRule="auto"/>
-      </w:pPr>
-      <w:r>
-        <w:t xml:space="preserve">    }</w:t>
-      </w:r>
-    </w:p>
-    <w:p>
-      <w:pPr>
-        <w:spacing w:after="0" w:line="240" w:lineRule="auto"/>
-      </w:pPr>
-      <w:r>
-        <w:t xml:space="preserve">    L[]</w:t>
-      </w:r>
-    </w:p>
-    <w:p>
-      <w:pPr>
-        <w:spacing w:after="0" w:line="240" w:lineRule="auto"/>
-      </w:pPr>
-      <w:r>
-        <w:t xml:space="preserve">  }</w:t>
-      </w:r>
-    </w:p>
-    <w:p>
-      <w:pPr>
-        <w:spacing w:after="0" w:line="240" w:lineRule="auto"/>
-      </w:pPr>
-      <w:r>
-        <w:t xml:space="preserve">  </w:t>
-      </w:r>
-    </w:p>
-    <w:p>
-      <w:pPr>
-        <w:spacing w:after="0" w:line="240" w:lineRule="auto"/>
-      </w:pPr>
-      <w:r>
-        <w:t xml:space="preserve">  # ---- attach pct_change from wide 'pct' if present ----</w:t>
-      </w:r>
-    </w:p>
-    <w:p>
-      <w:pPr>
-        <w:spacing w:after="0" w:line="240" w:lineRule="auto"/>
-      </w:pPr>
-      <w:r>
-        <w:t xml:space="preserve">  attach_pct &lt;- function(W, L) {</w:t>
-      </w:r>
-    </w:p>
-    <w:p>
-      <w:pPr>
-        <w:spacing w:after="0" w:line="240" w:lineRule="auto"/>
-      </w:pPr>
-      <w:r>
-        <w:t xml:space="preserve">    if (!("pct" %in% names(W))) {</w:t>
-      </w:r>
-    </w:p>
-    <w:p>
-      <w:pPr>
-        <w:spacing w:after="0" w:line="240" w:lineRule="auto"/>
-      </w:pPr>
-      <w:r>
-        <w:t xml:space="preserve">      L[, pct_change := NA_real_]</w:t>
-      </w:r>
-    </w:p>
-    <w:p>
-      <w:pPr>
-        <w:spacing w:after="0" w:line="240" w:lineRule="auto"/>
-      </w:pPr>
-      <w:r>
-        <w:t xml:space="preserve">      return(L[])</w:t>
-      </w:r>
-    </w:p>
-    <w:p>
-      <w:pPr>
-        <w:spacing w:after="0" w:line="240" w:lineRule="auto"/>
-      </w:pPr>
-      <w:r>
-        <w:t xml:space="preserve">    }</w:t>
-      </w:r>
-    </w:p>
-    <w:p>
-      <w:pPr>
-        <w:spacing w:after="0" w:line="240" w:lineRule="auto"/>
-      </w:pPr>
-      <w:r>
-        <w:t xml:space="preserve">    key_cols &lt;- intersect(names(W), c("n","n1","i","c","au","oc","t"))</w:t>
-      </w:r>
-    </w:p>
-    <w:p>
-      <w:pPr>
-        <w:spacing w:after="0" w:line="240" w:lineRule="auto"/>
-      </w:pPr>
-      <w:r>
-        <w:t xml:space="preserve">    X &lt;- data.table::copy(W[, c(key_cols, "pct"), with = FALSE])</w:t>
-      </w:r>
-    </w:p>
-    <w:p>
-      <w:pPr>
-        <w:spacing w:after="0" w:line="240" w:lineRule="auto"/>
-      </w:pPr>
-      <w:r>
-        <w:t xml:space="preserve">    if ("t" %in% names(X) &amp;&amp; !"year" %in% names(X)) X[, year := 2014L + as.integer(t)]</w:t>
-      </w:r>
-    </w:p>
-    <w:p>
-      <w:pPr>
-        <w:spacing w:after="0" w:line="240" w:lineRule="auto"/>
-      </w:pPr>
-      <w:r>
-        <w:t xml:space="preserve">    </w:t>
-      </w:r>
-    </w:p>
-    <w:p>
-      <w:pPr>
-        <w:spacing w:after="0" w:line="240" w:lineRule="auto"/>
-      </w:pPr>
-      <w:r>
-        <w:t xml:space="preserve">    L2 &lt;- merge(L, X, by = intersect(names(L), names(X)), all.x = TRUE)</w:t>
-      </w:r>
-    </w:p>
-    <w:p>
-      <w:pPr>
-        <w:spacing w:after="0" w:line="240" w:lineRule="auto"/>
-      </w:pPr>
-      <w:r>
-        <w:t xml:space="preserve">    base_name &lt;- scn_cfg[1] %||% "baseline"</w:t>
-      </w:r>
-    </w:p>
-    <w:p>
-      <w:pPr>
-        <w:spacing w:after="0" w:line="240" w:lineRule="auto"/>
-      </w:pPr>
-      <w:r>
-        <w:t xml:space="preserve">    if (isTRUE(pct_as_percent) &amp;&amp; "pct" %in% names(L2)) L2[, pct := 100 * pct]</w:t>
-      </w:r>
-    </w:p>
-    <w:p>
-      <w:pPr>
-        <w:spacing w:after="0" w:line="240" w:lineRule="auto"/>
-      </w:pPr>
-      <w:r>
-        <w:t xml:space="preserve">    L2[, pct_change := ifelse(scenario == base_name, NA_real_, pct)]</w:t>
-      </w:r>
-    </w:p>
-    <w:p>
-      <w:pPr>
-        <w:spacing w:after="0" w:line="240" w:lineRule="auto"/>
-      </w:pPr>
-      <w:r>
-        <w:t xml:space="preserve">    L2[, pct := NULL]</w:t>
-      </w:r>
-    </w:p>
-    <w:p>
-      <w:pPr>
-        <w:spacing w:after="0" w:line="240" w:lineRule="auto"/>
-      </w:pPr>
-      <w:r>
-        <w:t xml:space="preserve">    L2[]</w:t>
-      </w:r>
-    </w:p>
-    <w:p>
-      <w:pPr>
-        <w:spacing w:after="0" w:line="240" w:lineRule="auto"/>
-      </w:pPr>
-      <w:r>
-        <w:t xml:space="preserve">  }</w:t>
-      </w:r>
-    </w:p>
-    <w:p>
-      <w:pPr>
-        <w:spacing w:after="0" w:line="240" w:lineRule="auto"/>
-      </w:pPr>
-      <w:r>
-        <w:t xml:space="preserve">  </w:t>
-      </w:r>
-    </w:p>
-    <w:p>
-      <w:pPr>
-        <w:spacing w:after="0" w:line="240" w:lineRule="auto"/>
-      </w:pPr>
-      <w:r>
         <w:t xml:space="preserve">  # ---- build PyPSA-like variable string ----</w:t>
       </w:r>
     </w:p>
@@ -19546,7 +19709,6 @@
         <w:spacing w:after="0" w:line="240" w:lineRule="auto"/>
       </w:pPr>
       <w:r>
-        <w:lastRenderedPageBreak/>
         <w:t xml:space="preserve">    if (!nzchar(base)) base &lt;- as.character(symbol)</w:t>
       </w:r>
     </w:p>
@@ -19924,7 +20086,6 @@
         <w:spacing w:before="0" w:after="0" w:line="240" w:lineRule="auto"/>
       </w:pPr>
       <w:r>
-        <w:lastRenderedPageBreak/>
         <w:t>Save_export.R</w:t>
       </w:r>
     </w:p>
@@ -20268,7 +20429,6 @@
         <w:spacing w:after="0" w:line="240" w:lineRule="auto"/>
       </w:pPr>
       <w:r>
-        <w:lastRenderedPageBreak/>
         <w:t>make_manifest &lt;- function(objs, outdir) {</w:t>
       </w:r>
     </w:p>
@@ -20647,7 +20807,6 @@
         <w:spacing w:after="0" w:line="240" w:lineRule="auto"/>
       </w:pPr>
       <w:r>
-        <w:lastRenderedPageBreak/>
         <w:t>}</w:t>
       </w:r>
     </w:p>

</xml_diff>